<commit_message>
Adding Practice Project 3.1
</commit_message>
<xml_diff>
--- a/Phase2/Practice Projects/p3_AddNewProduct/Screenshots.docx
+++ b/Phase2/Practice Projects/p3_AddNewProduct/Screenshots.docx
@@ -732,10 +732,10 @@
           <w:szCs w:val="24"/>
         </w:rPr>
         <w:drawing>
-          <wp:inline distT="0" distB="0" distL="0" distR="0" wp14:anchorId="7FBFE2A5" wp14:editId="7F66C095">
-            <wp:extent cx="5906012" cy="7719729"/>
-            <wp:effectExtent l="0" t="0" r="0" b="0"/>
-            <wp:docPr id="1" name="Picture 1"/>
+          <wp:inline distT="0" distB="0" distL="0" distR="0" wp14:anchorId="4B7EFA00" wp14:editId="5ED6FCF4">
+            <wp:extent cx="6645910" cy="7072630"/>
+            <wp:effectExtent l="0" t="0" r="2540" b="0"/>
+            <wp:docPr id="2" name="Picture 2"/>
             <wp:cNvGraphicFramePr>
               <a:graphicFrameLocks xmlns:a="http://schemas.openxmlformats.org/drawingml/2006/main" noChangeAspect="1"/>
             </wp:cNvGraphicFramePr>
@@ -743,7 +743,7 @@
               <a:graphicData uri="http://schemas.openxmlformats.org/drawingml/2006/picture">
                 <pic:pic xmlns:pic="http://schemas.openxmlformats.org/drawingml/2006/picture">
                   <pic:nvPicPr>
-                    <pic:cNvPr id="1" name="Picture 1"/>
+                    <pic:cNvPr id="2" name="Picture 2"/>
                     <pic:cNvPicPr/>
                   </pic:nvPicPr>
                   <pic:blipFill>
@@ -761,7 +761,7 @@
                   <pic:spPr>
                     <a:xfrm>
                       <a:off x="0" y="0"/>
-                      <a:ext cx="5906012" cy="7719729"/>
+                      <a:ext cx="6645910" cy="7072630"/>
                     </a:xfrm>
                     <a:prstGeom prst="rect">
                       <a:avLst/>

</xml_diff>